<commit_message>
Added Screen Mockup and description.
</commit_message>
<xml_diff>
--- a/Introduction to C#/Assignments/Design Doc - RPG Editor.docx
+++ b/Introduction to C#/Assignments/Design Doc - RPG Editor.docx
@@ -340,32 +340,117 @@
         <w:t>.</w:t>
       </w:r>
     </w:p>
-    <w:p>
+    <w:p/>
+    <w:p>
+      <w:pPr>
+        <w:pStyle w:val="Heading1"/>
+        <w:rPr>
+          <w:b/>
+          <w:color w:val="auto"/>
+        </w:rPr>
+      </w:pPr>
+      <w:r>
+        <w:rPr>
+          <w:b/>
+          <w:color w:val="auto"/>
+        </w:rPr>
+        <w:t>Screen Mock-Ups</w:t>
+      </w:r>
+    </w:p>
+    <w:p>
+      <w:pPr>
+        <w:pStyle w:val="Quote"/>
+        <w:rPr>
+          <w:rStyle w:val="Emphasis"/>
+        </w:rPr>
+      </w:pPr>
+      <w:r>
+        <w:rPr>
+          <w:noProof/>
+        </w:rPr>
+        <w:drawing>
+          <wp:anchor distT="0" distB="0" distL="114300" distR="114300" simplePos="0" relativeHeight="251658240" behindDoc="0" locked="0" layoutInCell="1" allowOverlap="1" wp14:anchorId="333BFBE9">
+            <wp:simplePos x="0" y="0"/>
+            <wp:positionH relativeFrom="margin">
+              <wp:align>right</wp:align>
+            </wp:positionH>
+            <wp:positionV relativeFrom="paragraph">
+              <wp:posOffset>147955</wp:posOffset>
+            </wp:positionV>
+            <wp:extent cx="5943600" cy="3359785"/>
+            <wp:effectExtent l="0" t="0" r="0" b="0"/>
+            <wp:wrapSquare wrapText="bothSides"/>
+            <wp:docPr id="2" name="Picture 2"/>
+            <wp:cNvGraphicFramePr>
+              <a:graphicFrameLocks xmlns:a="http://schemas.openxmlformats.org/drawingml/2006/main" noChangeAspect="1"/>
+            </wp:cNvGraphicFramePr>
+            <a:graphic xmlns:a="http://schemas.openxmlformats.org/drawingml/2006/main">
+              <a:graphicData uri="http://schemas.openxmlformats.org/drawingml/2006/picture">
+                <pic:pic xmlns:pic="http://schemas.openxmlformats.org/drawingml/2006/picture">
+                  <pic:nvPicPr>
+                    <pic:cNvPr id="1" name=""/>
+                    <pic:cNvPicPr/>
+                  </pic:nvPicPr>
+                  <pic:blipFill>
+                    <a:blip r:embed="rId5">
+                      <a:extLst>
+                        <a:ext uri="{28A0092B-C50C-407E-A947-70E740481C1C}">
+                          <a14:useLocalDpi xmlns:a14="http://schemas.microsoft.com/office/drawing/2010/main" val="0"/>
+                        </a:ext>
+                      </a:extLst>
+                    </a:blip>
+                    <a:stretch>
+                      <a:fillRect/>
+                    </a:stretch>
+                  </pic:blipFill>
+                  <pic:spPr>
+                    <a:xfrm>
+                      <a:off x="0" y="0"/>
+                      <a:ext cx="5943600" cy="3359785"/>
+                    </a:xfrm>
+                    <a:prstGeom prst="rect">
+                      <a:avLst/>
+                    </a:prstGeom>
+                  </pic:spPr>
+                </pic:pic>
+              </a:graphicData>
+            </a:graphic>
+            <wp14:sizeRelH relativeFrom="page">
+              <wp14:pctWidth>0</wp14:pctWidth>
+            </wp14:sizeRelH>
+            <wp14:sizeRelV relativeFrom="page">
+              <wp14:pctHeight>0</wp14:pctHeight>
+            </wp14:sizeRelV>
+          </wp:anchor>
+        </w:drawing>
+      </w:r>
+      <w:r>
+        <w:rPr>
+          <w:rStyle w:val="Emphasis"/>
+        </w:rPr>
+        <w:t>Figure 1. Main interface.</w:t>
+      </w:r>
+    </w:p>
+    <w:p>
+      <w:r>
+        <w:t>As shown in Figure 1, text can be input into the white boxes and combo boxes for the type and sub types have been implemented. The types would include, ‘Item’ and ‘Character’ while the sub types would include, ‘Enemy’, ‘Neutral’ and ‘Shop’ if the type was set to character</w:t>
+      </w:r>
+      <w:r>
+        <w:t>. If the type is set to Item, the sub types would include, ‘Weapon’, ‘Tool’, ‘Ore’, ‘Wood’, ‘Currency’ and ‘</w:t>
+      </w:r>
+      <w:r>
+        <w:t>Misc.</w:t>
+      </w:r>
+      <w:r>
+        <w:t>’</w:t>
+      </w:r>
+    </w:p>
+    <w:p>
+      <w:r>
+        <w:t>The user can also press the Import Sprite button and select a sprite to assign to the character or item, the sprite will be shown on the left-hand side under the Name label. Once the user inputs text into the Name Textbox, the Name label above the picture box will change to the name specified.</w:t>
+      </w:r>
       <w:bookmarkStart w:id="0" w:name="_GoBack"/>
       <w:bookmarkEnd w:id="0"/>
-    </w:p>
-    <w:p>
-      <w:pPr>
-        <w:pStyle w:val="Heading1"/>
-        <w:rPr>
-          <w:b/>
-          <w:color w:val="auto"/>
-        </w:rPr>
-      </w:pPr>
-      <w:r>
-        <w:rPr>
-          <w:b/>
-          <w:color w:val="auto"/>
-        </w:rPr>
-        <w:t>Screen Mock-Ups</w:t>
-      </w:r>
-    </w:p>
-    <w:p>
-      <w:pPr>
-        <w:rPr>
-          <w:rStyle w:val="Emphasis"/>
-        </w:rPr>
-      </w:pPr>
     </w:p>
     <w:sectPr>
       <w:pgSz w:w="12240" w:h="15840"/>
@@ -982,6 +1067,37 @@
       <w:szCs w:val="26"/>
     </w:rPr>
   </w:style>
+  <w:style w:type="paragraph" w:styleId="Quote">
+    <w:name w:val="Quote"/>
+    <w:basedOn w:val="Normal"/>
+    <w:next w:val="Normal"/>
+    <w:link w:val="QuoteChar"/>
+    <w:uiPriority w:val="29"/>
+    <w:qFormat/>
+    <w:rsid w:val="004A09E7"/>
+    <w:pPr>
+      <w:spacing w:before="200"/>
+      <w:ind w:left="864" w:right="864"/>
+      <w:jc w:val="center"/>
+    </w:pPr>
+    <w:rPr>
+      <w:i/>
+      <w:iCs/>
+      <w:color w:val="404040" w:themeColor="text1" w:themeTint="BF"/>
+    </w:rPr>
+  </w:style>
+  <w:style w:type="character" w:customStyle="1" w:styleId="QuoteChar">
+    <w:name w:val="Quote Char"/>
+    <w:basedOn w:val="DefaultParagraphFont"/>
+    <w:link w:val="Quote"/>
+    <w:uiPriority w:val="29"/>
+    <w:rsid w:val="004A09E7"/>
+    <w:rPr>
+      <w:i/>
+      <w:iCs/>
+      <w:color w:val="404040" w:themeColor="text1" w:themeTint="BF"/>
+    </w:rPr>
+  </w:style>
 </w:styles>
 </file>
 

</xml_diff>

<commit_message>
Added Dialogue Mock ups.
</commit_message>
<xml_diff>
--- a/Introduction to C#/Assignments/Design Doc - RPG Editor.docx
+++ b/Introduction to C#/Assignments/Design Doc - RPG Editor.docx
@@ -355,6 +355,22 @@
           <w:color w:val="auto"/>
         </w:rPr>
         <w:t>Screen Mock-Ups</w:t>
+      </w:r>
+    </w:p>
+    <w:p>
+      <w:pPr>
+        <w:pStyle w:val="Heading2"/>
+        <w:rPr>
+          <w:b/>
+          <w:color w:val="auto"/>
+        </w:rPr>
+      </w:pPr>
+      <w:r>
+        <w:rPr>
+          <w:b/>
+          <w:color w:val="auto"/>
+        </w:rPr>
+        <w:t>Main Window</w:t>
       </w:r>
     </w:p>
     <w:p>
@@ -448,6 +464,160 @@
     <w:p>
       <w:r>
         <w:t>The user can also press the Import Sprite button and select a sprite to assign to the character or item, the sprite will be shown on the left-hand side under the Name label. Once the user inputs text into the Name Textbox, the Name label above the picture box will change to the name specified.</w:t>
+      </w:r>
+    </w:p>
+    <w:p/>
+    <w:p>
+      <w:pPr>
+        <w:pStyle w:val="Heading2"/>
+        <w:rPr>
+          <w:b/>
+          <w:color w:val="auto"/>
+        </w:rPr>
+      </w:pPr>
+      <w:r>
+        <w:rPr>
+          <w:noProof/>
+        </w:rPr>
+        <w:lastRenderedPageBreak/>
+        <w:drawing>
+          <wp:anchor distT="0" distB="0" distL="114300" distR="114300" simplePos="0" relativeHeight="251659264" behindDoc="0" locked="0" layoutInCell="1" allowOverlap="1" wp14:anchorId="489AD0BE">
+            <wp:simplePos x="0" y="0"/>
+            <wp:positionH relativeFrom="margin">
+              <wp:align>center</wp:align>
+            </wp:positionH>
+            <wp:positionV relativeFrom="paragraph">
+              <wp:posOffset>266700</wp:posOffset>
+            </wp:positionV>
+            <wp:extent cx="5467350" cy="3420110"/>
+            <wp:effectExtent l="0" t="0" r="0" b="8890"/>
+            <wp:wrapSquare wrapText="bothSides"/>
+            <wp:docPr id="1" name="Picture 1"/>
+            <wp:cNvGraphicFramePr>
+              <a:graphicFrameLocks xmlns:a="http://schemas.openxmlformats.org/drawingml/2006/main" noChangeAspect="1"/>
+            </wp:cNvGraphicFramePr>
+            <a:graphic xmlns:a="http://schemas.openxmlformats.org/drawingml/2006/main">
+              <a:graphicData uri="http://schemas.openxmlformats.org/drawingml/2006/picture">
+                <pic:pic xmlns:pic="http://schemas.openxmlformats.org/drawingml/2006/picture">
+                  <pic:nvPicPr>
+                    <pic:cNvPr id="1" name=""/>
+                    <pic:cNvPicPr/>
+                  </pic:nvPicPr>
+                  <pic:blipFill>
+                    <a:blip r:embed="rId6">
+                      <a:extLst>
+                        <a:ext uri="{28A0092B-C50C-407E-A947-70E740481C1C}">
+                          <a14:useLocalDpi xmlns:a14="http://schemas.microsoft.com/office/drawing/2010/main" val="0"/>
+                        </a:ext>
+                      </a:extLst>
+                    </a:blip>
+                    <a:stretch>
+                      <a:fillRect/>
+                    </a:stretch>
+                  </pic:blipFill>
+                  <pic:spPr>
+                    <a:xfrm>
+                      <a:off x="0" y="0"/>
+                      <a:ext cx="5467350" cy="3420110"/>
+                    </a:xfrm>
+                    <a:prstGeom prst="rect">
+                      <a:avLst/>
+                    </a:prstGeom>
+                  </pic:spPr>
+                </pic:pic>
+              </a:graphicData>
+            </a:graphic>
+            <wp14:sizeRelH relativeFrom="page">
+              <wp14:pctWidth>0</wp14:pctWidth>
+            </wp14:sizeRelH>
+            <wp14:sizeRelV relativeFrom="page">
+              <wp14:pctHeight>0</wp14:pctHeight>
+            </wp14:sizeRelV>
+          </wp:anchor>
+        </w:drawing>
+      </w:r>
+      <w:r>
+        <w:rPr>
+          <w:b/>
+          <w:color w:val="auto"/>
+        </w:rPr>
+        <w:t>Dialogues</w:t>
+      </w:r>
+    </w:p>
+    <w:p>
+      <w:pPr>
+        <w:pStyle w:val="Quote"/>
+      </w:pPr>
+      <w:r>
+        <w:rPr>
+          <w:noProof/>
+        </w:rPr>
+        <w:drawing>
+          <wp:anchor distT="0" distB="0" distL="114300" distR="114300" simplePos="0" relativeHeight="251660288" behindDoc="0" locked="0" layoutInCell="1" allowOverlap="1" wp14:anchorId="0E6EDD2D">
+            <wp:simplePos x="0" y="0"/>
+            <wp:positionH relativeFrom="margin">
+              <wp:align>right</wp:align>
+            </wp:positionH>
+            <wp:positionV relativeFrom="paragraph">
+              <wp:posOffset>3855720</wp:posOffset>
+            </wp:positionV>
+            <wp:extent cx="5943600" cy="3764280"/>
+            <wp:effectExtent l="0" t="0" r="0" b="7620"/>
+            <wp:wrapSquare wrapText="bothSides"/>
+            <wp:docPr id="3" name="Picture 3"/>
+            <wp:cNvGraphicFramePr>
+              <a:graphicFrameLocks xmlns:a="http://schemas.openxmlformats.org/drawingml/2006/main" noChangeAspect="1"/>
+            </wp:cNvGraphicFramePr>
+            <a:graphic xmlns:a="http://schemas.openxmlformats.org/drawingml/2006/main">
+              <a:graphicData uri="http://schemas.openxmlformats.org/drawingml/2006/picture">
+                <pic:pic xmlns:pic="http://schemas.openxmlformats.org/drawingml/2006/picture">
+                  <pic:nvPicPr>
+                    <pic:cNvPr id="1" name=""/>
+                    <pic:cNvPicPr/>
+                  </pic:nvPicPr>
+                  <pic:blipFill>
+                    <a:blip r:embed="rId7">
+                      <a:extLst>
+                        <a:ext uri="{28A0092B-C50C-407E-A947-70E740481C1C}">
+                          <a14:useLocalDpi xmlns:a14="http://schemas.microsoft.com/office/drawing/2010/main" val="0"/>
+                        </a:ext>
+                      </a:extLst>
+                    </a:blip>
+                    <a:stretch>
+                      <a:fillRect/>
+                    </a:stretch>
+                  </pic:blipFill>
+                  <pic:spPr>
+                    <a:xfrm>
+                      <a:off x="0" y="0"/>
+                      <a:ext cx="5943600" cy="3764280"/>
+                    </a:xfrm>
+                    <a:prstGeom prst="rect">
+                      <a:avLst/>
+                    </a:prstGeom>
+                  </pic:spPr>
+                </pic:pic>
+              </a:graphicData>
+            </a:graphic>
+            <wp14:sizeRelH relativeFrom="page">
+              <wp14:pctWidth>0</wp14:pctWidth>
+            </wp14:sizeRelH>
+            <wp14:sizeRelV relativeFrom="page">
+              <wp14:pctHeight>0</wp14:pctHeight>
+            </wp14:sizeRelV>
+          </wp:anchor>
+        </w:drawing>
+      </w:r>
+      <w:r>
+        <w:t>Figure 2. Save dialogue box.</w:t>
+      </w:r>
+    </w:p>
+    <w:p>
+      <w:pPr>
+        <w:pStyle w:val="Quote"/>
+      </w:pPr>
+      <w:r>
+        <w:t>Figure 3. Open dialogue box.</w:t>
       </w:r>
       <w:bookmarkStart w:id="0" w:name="_GoBack"/>
       <w:bookmarkEnd w:id="0"/>

</xml_diff>